<commit_message>
Fix bug in Q4.
</commit_message>
<xml_diff>
--- a/hw1/report_1_corey_schulz.docx
+++ b/hw1/report_1_corey_schulz.docx
@@ -3588,13 +3588,7 @@
         <w:rPr>
           <w:rFonts w:ascii="Helvetica Neue" w:hAnsi="Helvetica Neue"/>
         </w:rPr>
-        <w:t>Finally, b</w:t>
-      </w:r>
-      <w:r>
-        <w:rPr>
-          <w:rFonts w:ascii="Helvetica Neue" w:hAnsi="Helvetica Neue"/>
-        </w:rPr>
-        <w:t xml:space="preserve">elow are images of the data points for each case, plotted along the </w:t>
+        <w:t xml:space="preserve">Finally, below are images of the data points for each case, plotted along the </w:t>
       </w:r>
       <w:proofErr w:type="spellStart"/>
       <w:r>
@@ -4278,26 +4272,26 @@
               <w:rPr>
                 <w:rFonts w:ascii="Helvetica Neue" w:hAnsi="Helvetica Neue"/>
               </w:rPr>
-              <w:t>1.108881e-02</w:t>
-            </w:r>
-          </w:p>
-        </w:tc>
-        <w:tc>
-          <w:tcPr>
-            <w:tcW w:w="2338" w:type="dxa"/>
-          </w:tcPr>
-          <w:p>
-            <w:pPr>
-              <w:spacing w:line="360" w:lineRule="auto"/>
-              <w:rPr>
-                <w:rFonts w:ascii="Helvetica Neue" w:hAnsi="Helvetica Neue"/>
-              </w:rPr>
-            </w:pPr>
-            <w:r>
-              <w:rPr>
-                <w:rFonts w:ascii="Helvetica Neue" w:hAnsi="Helvetica Neue"/>
-              </w:rPr>
-              <w:t>2.318740e-02</w:t>
+              <w:t>5.544406e-03</w:t>
+            </w:r>
+          </w:p>
+        </w:tc>
+        <w:tc>
+          <w:tcPr>
+            <w:tcW w:w="2338" w:type="dxa"/>
+          </w:tcPr>
+          <w:p>
+            <w:pPr>
+              <w:spacing w:line="360" w:lineRule="auto"/>
+              <w:rPr>
+                <w:rFonts w:ascii="Helvetica Neue" w:hAnsi="Helvetica Neue"/>
+              </w:rPr>
+            </w:pPr>
+            <w:r>
+              <w:rPr>
+                <w:rFonts w:ascii="Helvetica Neue" w:hAnsi="Helvetica Neue"/>
+              </w:rPr>
+              <w:t>1.639597e-02</w:t>
             </w:r>
           </w:p>
         </w:tc>
@@ -4356,26 +4350,26 @@
               <w:rPr>
                 <w:rFonts w:ascii="Helvetica Neue" w:hAnsi="Helvetica Neue"/>
               </w:rPr>
-              <w:t>6.079942e-03</w:t>
-            </w:r>
-          </w:p>
-        </w:tc>
-        <w:tc>
-          <w:tcPr>
-            <w:tcW w:w="2338" w:type="dxa"/>
-          </w:tcPr>
-          <w:p>
-            <w:pPr>
-              <w:spacing w:line="360" w:lineRule="auto"/>
-              <w:rPr>
-                <w:rFonts w:ascii="Helvetica Neue" w:hAnsi="Helvetica Neue"/>
-              </w:rPr>
-            </w:pPr>
-            <w:r>
-              <w:rPr>
-                <w:rFonts w:ascii="Helvetica Neue" w:hAnsi="Helvetica Neue"/>
-              </w:rPr>
-              <w:t>1.284312e-02</w:t>
+              <w:t>3.039971e-03</w:t>
+            </w:r>
+          </w:p>
+        </w:tc>
+        <w:tc>
+          <w:tcPr>
+            <w:tcW w:w="2338" w:type="dxa"/>
+          </w:tcPr>
+          <w:p>
+            <w:pPr>
+              <w:spacing w:line="360" w:lineRule="auto"/>
+              <w:rPr>
+                <w:rFonts w:ascii="Helvetica Neue" w:hAnsi="Helvetica Neue"/>
+              </w:rPr>
+            </w:pPr>
+            <w:r>
+              <w:rPr>
+                <w:rFonts w:ascii="Helvetica Neue" w:hAnsi="Helvetica Neue"/>
+              </w:rPr>
+              <w:t>9.081455e-03</w:t>
             </w:r>
           </w:p>
         </w:tc>
@@ -4434,26 +4428,26 @@
               <w:rPr>
                 <w:rFonts w:ascii="Helvetica Neue" w:hAnsi="Helvetica Neue"/>
               </w:rPr>
-              <w:t>3.465067e-03</w:t>
-            </w:r>
-          </w:p>
-        </w:tc>
-        <w:tc>
-          <w:tcPr>
-            <w:tcW w:w="2338" w:type="dxa"/>
-          </w:tcPr>
-          <w:p>
-            <w:pPr>
-              <w:spacing w:line="360" w:lineRule="auto"/>
-              <w:rPr>
-                <w:rFonts w:ascii="Helvetica Neue" w:hAnsi="Helvetica Neue"/>
-              </w:rPr>
-            </w:pPr>
-            <w:r>
-              <w:rPr>
-                <w:rFonts w:ascii="Helvetica Neue" w:hAnsi="Helvetica Neue"/>
-              </w:rPr>
-              <w:t>7.408267e-03</w:t>
+              <w:t>1.732534e-03</w:t>
+            </w:r>
+          </w:p>
+        </w:tc>
+        <w:tc>
+          <w:tcPr>
+            <w:tcW w:w="2338" w:type="dxa"/>
+          </w:tcPr>
+          <w:p>
+            <w:pPr>
+              <w:spacing w:line="360" w:lineRule="auto"/>
+              <w:rPr>
+                <w:rFonts w:ascii="Helvetica Neue" w:hAnsi="Helvetica Neue"/>
+              </w:rPr>
+            </w:pPr>
+            <w:r>
+              <w:rPr>
+                <w:rFonts w:ascii="Helvetica Neue" w:hAnsi="Helvetica Neue"/>
+              </w:rPr>
+              <w:t>5.238436e-03</w:t>
             </w:r>
           </w:p>
         </w:tc>
@@ -4513,26 +4507,26 @@
               <w:rPr>
                 <w:rFonts w:ascii="Helvetica Neue" w:hAnsi="Helvetica Neue"/>
               </w:rPr>
-              <w:t>2.120300e-03</w:t>
-            </w:r>
-          </w:p>
-        </w:tc>
-        <w:tc>
-          <w:tcPr>
-            <w:tcW w:w="2338" w:type="dxa"/>
-          </w:tcPr>
-          <w:p>
-            <w:pPr>
-              <w:spacing w:line="360" w:lineRule="auto"/>
-              <w:rPr>
-                <w:rFonts w:ascii="Helvetica Neue" w:hAnsi="Helvetica Neue"/>
-              </w:rPr>
-            </w:pPr>
-            <w:r>
-              <w:rPr>
-                <w:rFonts w:ascii="Helvetica Neue" w:hAnsi="Helvetica Neue"/>
-              </w:rPr>
-              <w:t>4.455336e-03</w:t>
+              <w:t>1.060150e-03</w:t>
+            </w:r>
+          </w:p>
+        </w:tc>
+        <w:tc>
+          <w:tcPr>
+            <w:tcW w:w="2338" w:type="dxa"/>
+          </w:tcPr>
+          <w:p>
+            <w:pPr>
+              <w:spacing w:line="360" w:lineRule="auto"/>
+              <w:rPr>
+                <w:rFonts w:ascii="Helvetica Neue" w:hAnsi="Helvetica Neue"/>
+              </w:rPr>
+            </w:pPr>
+            <w:r>
+              <w:rPr>
+                <w:rFonts w:ascii="Helvetica Neue" w:hAnsi="Helvetica Neue"/>
+              </w:rPr>
+              <w:t>3.150398e-03</w:t>
             </w:r>
           </w:p>
         </w:tc>
@@ -4591,26 +4585,26 @@
               <w:rPr>
                 <w:rFonts w:ascii="Helvetica Neue" w:hAnsi="Helvetica Neue"/>
               </w:rPr>
-              <w:t>1.407440e-03</w:t>
-            </w:r>
-          </w:p>
-        </w:tc>
-        <w:tc>
-          <w:tcPr>
-            <w:tcW w:w="2338" w:type="dxa"/>
-          </w:tcPr>
-          <w:p>
-            <w:pPr>
-              <w:spacing w:line="360" w:lineRule="auto"/>
-              <w:rPr>
-                <w:rFonts w:ascii="Helvetica Neue" w:hAnsi="Helvetica Neue"/>
-              </w:rPr>
-            </w:pPr>
-            <w:r>
-              <w:rPr>
-                <w:rFonts w:ascii="Helvetica Neue" w:hAnsi="Helvetica Neue"/>
-              </w:rPr>
-              <w:t>2.984912e-03</w:t>
+              <w:t>7.037201e-04</w:t>
+            </w:r>
+          </w:p>
+        </w:tc>
+        <w:tc>
+          <w:tcPr>
+            <w:tcW w:w="2338" w:type="dxa"/>
+          </w:tcPr>
+          <w:p>
+            <w:pPr>
+              <w:spacing w:line="360" w:lineRule="auto"/>
+              <w:rPr>
+                <w:rFonts w:ascii="Helvetica Neue" w:hAnsi="Helvetica Neue"/>
+              </w:rPr>
+            </w:pPr>
+            <w:r>
+              <w:rPr>
+                <w:rFonts w:ascii="Helvetica Neue" w:hAnsi="Helvetica Neue"/>
+              </w:rPr>
+              <w:t>2.110651e-03</w:t>
             </w:r>
           </w:p>
         </w:tc>
@@ -4788,26 +4782,26 @@
               <w:rPr>
                 <w:rFonts w:ascii="Helvetica Neue" w:hAnsi="Helvetica Neue"/>
               </w:rPr>
-              <w:t>1.536090e-02</w:t>
-            </w:r>
-          </w:p>
-        </w:tc>
-        <w:tc>
-          <w:tcPr>
-            <w:tcW w:w="2338" w:type="dxa"/>
-          </w:tcPr>
-          <w:p>
-            <w:pPr>
-              <w:spacing w:line="360" w:lineRule="auto"/>
-              <w:rPr>
-                <w:rFonts w:ascii="Helvetica Neue" w:hAnsi="Helvetica Neue"/>
-              </w:rPr>
-            </w:pPr>
-            <w:r>
-              <w:rPr>
-                <w:rFonts w:ascii="Helvetica Neue" w:hAnsi="Helvetica Neue"/>
-              </w:rPr>
-              <w:t>2.514502e-02</w:t>
+              <w:t>7.680448e-03</w:t>
+            </w:r>
+          </w:p>
+        </w:tc>
+        <w:tc>
+          <w:tcPr>
+            <w:tcW w:w="2338" w:type="dxa"/>
+          </w:tcPr>
+          <w:p>
+            <w:pPr>
+              <w:spacing w:line="360" w:lineRule="auto"/>
+              <w:rPr>
+                <w:rFonts w:ascii="Helvetica Neue" w:hAnsi="Helvetica Neue"/>
+              </w:rPr>
+            </w:pPr>
+            <w:r>
+              <w:rPr>
+                <w:rFonts w:ascii="Helvetica Neue" w:hAnsi="Helvetica Neue"/>
+              </w:rPr>
+              <w:t>1.778022e-02</w:t>
             </w:r>
           </w:p>
         </w:tc>
@@ -4866,26 +4860,26 @@
               <w:rPr>
                 <w:rFonts w:ascii="Helvetica Neue" w:hAnsi="Helvetica Neue"/>
               </w:rPr>
-              <w:t>6.481431e-03</w:t>
-            </w:r>
-          </w:p>
-        </w:tc>
-        <w:tc>
-          <w:tcPr>
-            <w:tcW w:w="2338" w:type="dxa"/>
-          </w:tcPr>
-          <w:p>
-            <w:pPr>
-              <w:spacing w:line="360" w:lineRule="auto"/>
-              <w:rPr>
-                <w:rFonts w:ascii="Helvetica Neue" w:hAnsi="Helvetica Neue"/>
-              </w:rPr>
-            </w:pPr>
-            <w:r>
-              <w:rPr>
-                <w:rFonts w:ascii="Helvetica Neue" w:hAnsi="Helvetica Neue"/>
-              </w:rPr>
-              <w:t>1.088283e-02</w:t>
+              <w:t>3.240715e-03</w:t>
+            </w:r>
+          </w:p>
+        </w:tc>
+        <w:tc>
+          <w:tcPr>
+            <w:tcW w:w="2338" w:type="dxa"/>
+          </w:tcPr>
+          <w:p>
+            <w:pPr>
+              <w:spacing w:line="360" w:lineRule="auto"/>
+              <w:rPr>
+                <w:rFonts w:ascii="Helvetica Neue" w:hAnsi="Helvetica Neue"/>
+              </w:rPr>
+            </w:pPr>
+            <w:r>
+              <w:rPr>
+                <w:rFonts w:ascii="Helvetica Neue" w:hAnsi="Helvetica Neue"/>
+              </w:rPr>
+              <w:t>7.695324e-03</w:t>
             </w:r>
           </w:p>
         </w:tc>
@@ -4944,26 +4938,26 @@
               <w:rPr>
                 <w:rFonts w:ascii="Helvetica Neue" w:hAnsi="Helvetica Neue"/>
               </w:rPr>
-              <w:t>2.775898e-03</w:t>
-            </w:r>
-          </w:p>
-        </w:tc>
-        <w:tc>
-          <w:tcPr>
-            <w:tcW w:w="2338" w:type="dxa"/>
-          </w:tcPr>
-          <w:p>
-            <w:pPr>
-              <w:spacing w:line="360" w:lineRule="auto"/>
-              <w:rPr>
-                <w:rFonts w:ascii="Helvetica Neue" w:hAnsi="Helvetica Neue"/>
-              </w:rPr>
-            </w:pPr>
-            <w:r>
-              <w:rPr>
-                <w:rFonts w:ascii="Helvetica Neue" w:hAnsi="Helvetica Neue"/>
-              </w:rPr>
-              <w:t>4.927422e-03</w:t>
+              <w:t>1.387949e-03</w:t>
+            </w:r>
+          </w:p>
+        </w:tc>
+        <w:tc>
+          <w:tcPr>
+            <w:tcW w:w="2338" w:type="dxa"/>
+          </w:tcPr>
+          <w:p>
+            <w:pPr>
+              <w:spacing w:line="360" w:lineRule="auto"/>
+              <w:rPr>
+                <w:rFonts w:ascii="Helvetica Neue" w:hAnsi="Helvetica Neue"/>
+              </w:rPr>
+            </w:pPr>
+            <w:r>
+              <w:rPr>
+                <w:rFonts w:ascii="Helvetica Neue" w:hAnsi="Helvetica Neue"/>
+              </w:rPr>
+              <w:t>3.484214e-03</w:t>
             </w:r>
           </w:p>
         </w:tc>
@@ -5022,26 +5016,26 @@
               <w:rPr>
                 <w:rFonts w:ascii="Helvetica Neue" w:hAnsi="Helvetica Neue"/>
               </w:rPr>
-              <w:t>1.373009e-03</w:t>
-            </w:r>
-          </w:p>
-        </w:tc>
-        <w:tc>
-          <w:tcPr>
-            <w:tcW w:w="2338" w:type="dxa"/>
-          </w:tcPr>
-          <w:p>
-            <w:pPr>
-              <w:spacing w:line="360" w:lineRule="auto"/>
-              <w:rPr>
-                <w:rFonts w:ascii="Helvetica Neue" w:hAnsi="Helvetica Neue"/>
-              </w:rPr>
-            </w:pPr>
-            <w:r>
-              <w:rPr>
-                <w:rFonts w:ascii="Helvetica Neue" w:hAnsi="Helvetica Neue"/>
-              </w:rPr>
-              <w:t>2.389084e-03</w:t>
+              <w:t>6.865046e-04</w:t>
+            </w:r>
+          </w:p>
+        </w:tc>
+        <w:tc>
+          <w:tcPr>
+            <w:tcW w:w="2338" w:type="dxa"/>
+          </w:tcPr>
+          <w:p>
+            <w:pPr>
+              <w:spacing w:line="360" w:lineRule="auto"/>
+              <w:rPr>
+                <w:rFonts w:ascii="Helvetica Neue" w:hAnsi="Helvetica Neue"/>
+              </w:rPr>
+            </w:pPr>
+            <w:r>
+              <w:rPr>
+                <w:rFonts w:ascii="Helvetica Neue" w:hAnsi="Helvetica Neue"/>
+              </w:rPr>
+              <w:t>1.689338e-03</w:t>
             </w:r>
           </w:p>
         </w:tc>
@@ -5100,26 +5094,26 @@
               <w:rPr>
                 <w:rFonts w:ascii="Helvetica Neue" w:hAnsi="Helvetica Neue"/>
               </w:rPr>
-              <w:t>5.745975e-04</w:t>
-            </w:r>
-          </w:p>
-        </w:tc>
-        <w:tc>
-          <w:tcPr>
-            <w:tcW w:w="2338" w:type="dxa"/>
-          </w:tcPr>
-          <w:p>
-            <w:pPr>
-              <w:spacing w:line="360" w:lineRule="auto"/>
-              <w:rPr>
-                <w:rFonts w:ascii="Helvetica Neue" w:hAnsi="Helvetica Neue"/>
-              </w:rPr>
-            </w:pPr>
-            <w:r>
-              <w:rPr>
-                <w:rFonts w:ascii="Helvetica Neue" w:hAnsi="Helvetica Neue"/>
-              </w:rPr>
-              <w:t>1.018472e-03</w:t>
+              <w:t>2.872988e-04</w:t>
+            </w:r>
+          </w:p>
+        </w:tc>
+        <w:tc>
+          <w:tcPr>
+            <w:tcW w:w="2338" w:type="dxa"/>
+          </w:tcPr>
+          <w:p>
+            <w:pPr>
+              <w:spacing w:line="360" w:lineRule="auto"/>
+              <w:rPr>
+                <w:rFonts w:ascii="Helvetica Neue" w:hAnsi="Helvetica Neue"/>
+              </w:rPr>
+            </w:pPr>
+            <w:r>
+              <w:rPr>
+                <w:rFonts w:ascii="Helvetica Neue" w:hAnsi="Helvetica Neue"/>
+              </w:rPr>
+              <w:t>7.201683e-04</w:t>
             </w:r>
           </w:p>
         </w:tc>
@@ -5160,15 +5154,7 @@
           <w:i/>
           <w:iCs/>
         </w:rPr>
-        <w:t>Spline</w:t>
-      </w:r>
-      <w:r>
-        <w:rPr>
-          <w:rFonts w:ascii="Helvetica Neue" w:hAnsi="Helvetica Neue"/>
-          <w:i/>
-          <w:iCs/>
-        </w:rPr>
-        <w:t xml:space="preserve"> Interpolation Error: Hubbard </w:t>
+        <w:t xml:space="preserve">Spline Interpolation Error: Hubbard </w:t>
       </w:r>
     </w:p>
     <w:p>
@@ -5691,23 +5677,7 @@
           <w:i/>
           <w:iCs/>
         </w:rPr>
-        <w:t xml:space="preserve">PCHIP Interpolation Error: </w:t>
-      </w:r>
-      <w:r>
-        <w:rPr>
-          <w:rFonts w:ascii="Helvetica Neue" w:hAnsi="Helvetica Neue"/>
-          <w:i/>
-          <w:iCs/>
-        </w:rPr>
-        <w:t>Gelb Tanner</w:t>
-      </w:r>
-      <w:r>
-        <w:rPr>
-          <w:rFonts w:ascii="Helvetica Neue" w:hAnsi="Helvetica Neue"/>
-          <w:i/>
-          <w:iCs/>
-        </w:rPr>
-        <w:t xml:space="preserve"> </w:t>
+        <w:t xml:space="preserve">PCHIP Interpolation Error: Gelb Tanner </w:t>
       </w:r>
     </w:p>
     <w:p>
@@ -6216,23 +6186,7 @@
           <w:i/>
           <w:iCs/>
         </w:rPr>
-        <w:t xml:space="preserve">Spline Interpolation Error: </w:t>
-      </w:r>
-      <w:r>
-        <w:rPr>
-          <w:rFonts w:ascii="Helvetica Neue" w:hAnsi="Helvetica Neue"/>
-          <w:i/>
-          <w:iCs/>
-        </w:rPr>
-        <w:t>Gelb Tanner</w:t>
-      </w:r>
-      <w:r>
-        <w:rPr>
-          <w:rFonts w:ascii="Helvetica Neue" w:hAnsi="Helvetica Neue"/>
-          <w:i/>
-          <w:iCs/>
-        </w:rPr>
-        <w:t xml:space="preserve"> </w:t>
+        <w:t xml:space="preserve">Spline Interpolation Error: Gelb Tanner </w:t>
       </w:r>
     </w:p>
     <w:p>
@@ -7362,52 +7316,70 @@
         <w:rPr>
           <w:rFonts w:ascii="Helvetica Neue" w:hAnsi="Helvetica Neue"/>
         </w:rPr>
-        <w:t xml:space="preserve">So, in all cases, both PCHIP and spline are very close together. Even the errors mimic each other to a large extent and it’s a tossup which method will be better in which scenario. However, PCHIP does have a computational advantage over spline, so it’s best to use that when possible. Visually, the errors for each of the graphs appear similar. But there’s a winner in each case. It’s best, then, to experiment with different methods of interpolation to decide the best one. Except equidistant points. Don’t use that one. </w:t>
-      </w:r>
-    </w:p>
-    <w:p>
-      <w:pPr>
-        <w:spacing w:line="360" w:lineRule="auto"/>
-        <w:rPr>
-          <w:rFonts w:ascii="Helvetica Neue" w:hAnsi="Helvetica Neue"/>
-        </w:rPr>
-      </w:pPr>
-    </w:p>
-    <w:p>
-      <w:pPr>
-        <w:spacing w:line="360" w:lineRule="auto"/>
-        <w:rPr>
-          <w:rFonts w:ascii="Helvetica Neue" w:hAnsi="Helvetica Neue"/>
-        </w:rPr>
-      </w:pPr>
-      <w:r>
-        <w:rPr>
-          <w:rFonts w:ascii="Helvetica Neue" w:hAnsi="Helvetica Neue"/>
-        </w:rPr>
-        <w:t xml:space="preserve">In general, however, Matlab’s </w:t>
-      </w:r>
-      <w:proofErr w:type="spellStart"/>
-      <w:r>
-        <w:rPr>
-          <w:rFonts w:ascii="Helvetica Neue" w:hAnsi="Helvetica Neue"/>
-        </w:rPr>
-        <w:t>builtin</w:t>
-      </w:r>
-      <w:proofErr w:type="spellEnd"/>
-      <w:r>
-        <w:rPr>
-          <w:rFonts w:ascii="Helvetica Neue" w:hAnsi="Helvetica Neue"/>
-        </w:rPr>
-        <w:t xml:space="preserve"> PCHIP and spline methods outperform </w:t>
-      </w:r>
-      <w:r>
-        <w:rPr>
-          <w:rFonts w:ascii="Helvetica Neue" w:hAnsi="Helvetica Neue"/>
-        </w:rPr>
-        <w:t xml:space="preserve">equally spaced points and Chebyshev, so I’d use those to do interpolation over the other methods discussed within the scope of this assignment. </w:t>
+        <w:t xml:space="preserve">So, in all cases, both PCHIP and spline are very close together. Even the errors mimic each other to a large extent and it’s a tossup which method will be better in which scenario. </w:t>
+      </w:r>
+      <w:r>
+        <w:rPr>
+          <w:rFonts w:ascii="Helvetica Neue" w:hAnsi="Helvetica Neue"/>
+        </w:rPr>
+        <w:t>Notably, the larger the polynomial degree is, the larger the visible difference in the errors between PCHIP and spline are.</w:t>
       </w:r>
       <w:bookmarkStart w:id="16" w:name="_GoBack"/>
       <w:bookmarkEnd w:id="16"/>
+      <w:r>
+        <w:rPr>
+          <w:rFonts w:ascii="Helvetica Neue" w:hAnsi="Helvetica Neue"/>
+        </w:rPr>
+        <w:t xml:space="preserve"> </w:t>
+      </w:r>
+      <w:r>
+        <w:rPr>
+          <w:rFonts w:ascii="Helvetica Neue" w:hAnsi="Helvetica Neue"/>
+        </w:rPr>
+        <w:t xml:space="preserve">However, PCHIP does have a computational advantage over spline, so it’s best to use that when possible. Visually, the errors for each of the graphs appear similar. But there’s a winner in each case. It’s best, then, to experiment with different methods of interpolation to decide the best one. Except equidistant points. Don’t use that one. </w:t>
+      </w:r>
+    </w:p>
+    <w:p>
+      <w:pPr>
+        <w:spacing w:line="360" w:lineRule="auto"/>
+        <w:rPr>
+          <w:rFonts w:ascii="Helvetica Neue" w:hAnsi="Helvetica Neue"/>
+        </w:rPr>
+      </w:pPr>
+    </w:p>
+    <w:p>
+      <w:pPr>
+        <w:spacing w:line="360" w:lineRule="auto"/>
+        <w:rPr>
+          <w:rFonts w:ascii="Helvetica Neue" w:hAnsi="Helvetica Neue"/>
+        </w:rPr>
+      </w:pPr>
+      <w:r>
+        <w:rPr>
+          <w:rFonts w:ascii="Helvetica Neue" w:hAnsi="Helvetica Neue"/>
+        </w:rPr>
+        <w:t xml:space="preserve">In general, however, Matlab’s </w:t>
+      </w:r>
+      <w:proofErr w:type="spellStart"/>
+      <w:r>
+        <w:rPr>
+          <w:rFonts w:ascii="Helvetica Neue" w:hAnsi="Helvetica Neue"/>
+        </w:rPr>
+        <w:t>builtin</w:t>
+      </w:r>
+      <w:proofErr w:type="spellEnd"/>
+      <w:r>
+        <w:rPr>
+          <w:rFonts w:ascii="Helvetica Neue" w:hAnsi="Helvetica Neue"/>
+        </w:rPr>
+        <w:t xml:space="preserve"> PCHIP and spline methods outperform </w:t>
+      </w:r>
+      <w:r>
+        <w:rPr>
+          <w:rFonts w:ascii="Helvetica Neue" w:hAnsi="Helvetica Neue"/>
+        </w:rPr>
+        <w:t xml:space="preserve">equally spaced points and Chebyshev, so I’d use those to do interpolation over the other methods discussed within the scope of this assignment. </w:t>
+      </w:r>
     </w:p>
     <w:sectPr>
       <w:pgSz w:w="12240" w:h="15840"/>
@@ -7915,6 +7887,7 @@
   <w:style w:type="character" w:default="1" w:styleId="DefaultParagraphFont">
     <w:name w:val="Default Paragraph Font"/>
     <w:uiPriority w:val="1"/>
+    <w:semiHidden/>
     <w:unhideWhenUsed/>
   </w:style>
   <w:style w:type="table" w:default="1" w:styleId="TableNormal">

</xml_diff>